<commit_message>
Thema_electrical_vehicel , punkte ergänzt
</commit_message>
<xml_diff>
--- a/Thema_electrical_vehicel.docx
+++ b/Thema_electrical_vehicel.docx
@@ -4,13 +4,78 @@
   <w:body>
     <w:p>
       <w:r>
-        <w:t>M</w:t>
+        <w:t>Mögliche Forschungsfragen</w:t>
       </w:r>
+    </w:p>
+    <w:p/>
+    <w:p>
+      <w:pPr>
+        <w:rPr>
+          <w:b/>
+          <w:bCs/>
+        </w:rPr>
+      </w:pPr>
       <w:r>
-        <w:t>ögliche Forschungsfragen</w:t>
+        <w:rPr>
+          <w:b/>
+          <w:bCs/>
+        </w:rPr>
+        <w:t xml:space="preserve">Was: </w:t>
       </w:r>
     </w:p>
-    <w:p/>
+    <w:p>
+      <w:r>
+        <w:t xml:space="preserve">Die Realisierbarkeit des vollständigen Ersatzes herkömmlicher Autos durch Elektroautos untersuchen. </w:t>
+      </w:r>
+    </w:p>
+    <w:p>
+      <w:pPr>
+        <w:rPr>
+          <w:b/>
+          <w:bCs/>
+        </w:rPr>
+      </w:pPr>
+      <w:r>
+        <w:rPr>
+          <w:b/>
+          <w:bCs/>
+        </w:rPr>
+        <w:t xml:space="preserve">Warum: </w:t>
+      </w:r>
+    </w:p>
+    <w:p>
+      <w:r>
+        <w:t xml:space="preserve">– Klimawandel, Nachhaltigkeit, technologische Entwicklung. </w:t>
+      </w:r>
+    </w:p>
+    <w:p>
+      <w:pPr>
+        <w:rPr>
+          <w:b/>
+          <w:bCs/>
+        </w:rPr>
+      </w:pPr>
+      <w:r>
+        <w:rPr>
+          <w:b/>
+          <w:bCs/>
+        </w:rPr>
+        <w:t>Wie:</w:t>
+      </w:r>
+    </w:p>
+    <w:p>
+      <w:r>
+        <w:t>Durch Analyse von Energiebedarf, Nachhaltigkeitsaspekten (Produktion, Rohstoffe), Ladeinfrastruktur und Emissionen.</w:t>
+      </w:r>
+    </w:p>
+    <w:p>
+      <w:pPr>
+        <w:rPr>
+          <w:b/>
+          <w:bCs/>
+        </w:rPr>
+      </w:pPr>
+    </w:p>
     <w:p>
       <w:pPr>
         <w:tabs>
@@ -73,6 +138,700 @@
         <w:tab/>
         <w:t>Energieverbrauch: Wie verändert sich der nationale Energieverbrauch, wenn alle Verbrennerfahrzeuge durch Elektrofahrzeuge ersetzt werden</w:t>
       </w:r>
+    </w:p>
+    <w:p>
+      <w:pPr>
+        <w:tabs>
+          <w:tab w:val="left" w:pos="1418"/>
+        </w:tabs>
+        <w:ind w:hanging="142"/>
+        <w:jc w:val="both"/>
+      </w:pPr>
+    </w:p>
+    <w:p>
+      <w:pPr>
+        <w:tabs>
+          <w:tab w:val="left" w:pos="1418"/>
+        </w:tabs>
+        <w:ind w:hanging="142"/>
+        <w:jc w:val="both"/>
+      </w:pPr>
+    </w:p>
+    <w:p>
+      <w:r>
+        <w:br w:type="page"/>
+      </w:r>
+    </w:p>
+    <w:tbl>
+      <w:tblPr>
+        <w:tblStyle w:val="Tabellenraster"/>
+        <w:tblpPr w:leftFromText="141" w:rightFromText="141" w:vertAnchor="text" w:horzAnchor="margin" w:tblpY="1475"/>
+        <w:tblW w:w="0" w:type="auto"/>
+        <w:tblLook w:val="04A0" w:firstRow="1" w:lastRow="0" w:firstColumn="1" w:lastColumn="0" w:noHBand="0" w:noVBand="1"/>
+      </w:tblPr>
+      <w:tblGrid>
+        <w:gridCol w:w="2267"/>
+        <w:gridCol w:w="2224"/>
+        <w:gridCol w:w="2458"/>
+        <w:gridCol w:w="2113"/>
+      </w:tblGrid>
+      <w:tr>
+        <w:tc>
+          <w:tcPr>
+            <w:tcW w:w="2267" w:type="dxa"/>
+          </w:tcPr>
+          <w:p>
+            <w:pPr>
+              <w:tabs>
+                <w:tab w:val="left" w:pos="1418"/>
+              </w:tabs>
+              <w:jc w:val="both"/>
+            </w:pPr>
+          </w:p>
+        </w:tc>
+        <w:tc>
+          <w:tcPr>
+            <w:tcW w:w="2224" w:type="dxa"/>
+          </w:tcPr>
+          <w:p>
+            <w:pPr>
+              <w:tabs>
+                <w:tab w:val="left" w:pos="1418"/>
+              </w:tabs>
+              <w:jc w:val="both"/>
+            </w:pPr>
+            <w:r>
+              <w:t>Historie</w:t>
+            </w:r>
+          </w:p>
+        </w:tc>
+        <w:tc>
+          <w:tcPr>
+            <w:tcW w:w="2458" w:type="dxa"/>
+          </w:tcPr>
+          <w:p>
+            <w:pPr>
+              <w:tabs>
+                <w:tab w:val="left" w:pos="1418"/>
+              </w:tabs>
+              <w:jc w:val="both"/>
+            </w:pPr>
+            <w:r>
+              <w:t>IST Phase</w:t>
+            </w:r>
+          </w:p>
+        </w:tc>
+        <w:tc>
+          <w:tcPr>
+            <w:tcW w:w="2113" w:type="dxa"/>
+          </w:tcPr>
+          <w:p>
+            <w:pPr>
+              <w:tabs>
+                <w:tab w:val="left" w:pos="1418"/>
+              </w:tabs>
+              <w:jc w:val="both"/>
+            </w:pPr>
+            <w:r>
+              <w:t>Prognose</w:t>
+            </w:r>
+          </w:p>
+        </w:tc>
+      </w:tr>
+      <w:tr>
+        <w:trPr>
+          <w:trHeight w:val="560"/>
+        </w:trPr>
+        <w:tc>
+          <w:tcPr>
+            <w:tcW w:w="2267" w:type="dxa"/>
+          </w:tcPr>
+          <w:p>
+            <w:pPr>
+              <w:tabs>
+                <w:tab w:val="left" w:pos="1418"/>
+              </w:tabs>
+              <w:jc w:val="center"/>
+            </w:pPr>
+            <w:r>
+              <w:t>Zulassungsentwicklung</w:t>
+            </w:r>
+          </w:p>
+        </w:tc>
+        <w:tc>
+          <w:tcPr>
+            <w:tcW w:w="2224" w:type="dxa"/>
+          </w:tcPr>
+          <w:p>
+            <w:pPr>
+              <w:tabs>
+                <w:tab w:val="left" w:pos="1418"/>
+              </w:tabs>
+              <w:jc w:val="center"/>
+            </w:pPr>
+          </w:p>
+        </w:tc>
+        <w:tc>
+          <w:tcPr>
+            <w:tcW w:w="2458" w:type="dxa"/>
+          </w:tcPr>
+          <w:p>
+            <w:pPr>
+              <w:tabs>
+                <w:tab w:val="left" w:pos="1418"/>
+              </w:tabs>
+              <w:jc w:val="center"/>
+            </w:pPr>
+          </w:p>
+        </w:tc>
+        <w:tc>
+          <w:tcPr>
+            <w:tcW w:w="2113" w:type="dxa"/>
+          </w:tcPr>
+          <w:p>
+            <w:pPr>
+              <w:tabs>
+                <w:tab w:val="left" w:pos="1418"/>
+              </w:tabs>
+              <w:jc w:val="center"/>
+            </w:pPr>
+            <w:r>
+              <w:t>Bis 2035</w:t>
+            </w:r>
+          </w:p>
+        </w:tc>
+      </w:tr>
+      <w:tr>
+        <w:tc>
+          <w:tcPr>
+            <w:tcW w:w="2267" w:type="dxa"/>
+          </w:tcPr>
+          <w:p>
+            <w:pPr>
+              <w:tabs>
+                <w:tab w:val="left" w:pos="1418"/>
+              </w:tabs>
+              <w:jc w:val="both"/>
+            </w:pPr>
+            <w:r>
+              <w:t>Gefahrene km</w:t>
+            </w:r>
+          </w:p>
+        </w:tc>
+        <w:tc>
+          <w:tcPr>
+            <w:tcW w:w="2224" w:type="dxa"/>
+          </w:tcPr>
+          <w:p>
+            <w:pPr>
+              <w:tabs>
+                <w:tab w:val="left" w:pos="1418"/>
+              </w:tabs>
+              <w:jc w:val="both"/>
+            </w:pPr>
+          </w:p>
+        </w:tc>
+        <w:tc>
+          <w:tcPr>
+            <w:tcW w:w="2458" w:type="dxa"/>
+          </w:tcPr>
+          <w:p>
+            <w:pPr>
+              <w:tabs>
+                <w:tab w:val="left" w:pos="1418"/>
+              </w:tabs>
+              <w:jc w:val="both"/>
+            </w:pPr>
+          </w:p>
+        </w:tc>
+        <w:tc>
+          <w:tcPr>
+            <w:tcW w:w="2113" w:type="dxa"/>
+          </w:tcPr>
+          <w:p>
+            <w:pPr>
+              <w:tabs>
+                <w:tab w:val="left" w:pos="1418"/>
+              </w:tabs>
+              <w:jc w:val="both"/>
+            </w:pPr>
+          </w:p>
+        </w:tc>
+      </w:tr>
+      <w:tr>
+        <w:trPr>
+          <w:trHeight w:val="1007"/>
+        </w:trPr>
+        <w:tc>
+          <w:tcPr>
+            <w:tcW w:w="2267" w:type="dxa"/>
+          </w:tcPr>
+          <w:p>
+            <w:pPr>
+              <w:tabs>
+                <w:tab w:val="left" w:pos="1418"/>
+              </w:tabs>
+              <w:jc w:val="both"/>
+            </w:pPr>
+            <w:r>
+              <w:t xml:space="preserve">Energieträger (Benzin, Diesel, </w:t>
+            </w:r>
+            <w:proofErr w:type="spellStart"/>
+            <w:r>
+              <w:t>Elektro,Ethanol</w:t>
+            </w:r>
+            <w:proofErr w:type="spellEnd"/>
+            <w:r>
+              <w:t>..)</w:t>
+            </w:r>
+          </w:p>
+        </w:tc>
+        <w:tc>
+          <w:tcPr>
+            <w:tcW w:w="2224" w:type="dxa"/>
+          </w:tcPr>
+          <w:p>
+            <w:pPr>
+              <w:tabs>
+                <w:tab w:val="left" w:pos="1418"/>
+              </w:tabs>
+              <w:jc w:val="both"/>
+            </w:pPr>
+          </w:p>
+        </w:tc>
+        <w:tc>
+          <w:tcPr>
+            <w:tcW w:w="2458" w:type="dxa"/>
+          </w:tcPr>
+          <w:p>
+            <w:pPr>
+              <w:tabs>
+                <w:tab w:val="left" w:pos="1418"/>
+              </w:tabs>
+              <w:jc w:val="both"/>
+            </w:pPr>
+          </w:p>
+        </w:tc>
+        <w:tc>
+          <w:tcPr>
+            <w:tcW w:w="2113" w:type="dxa"/>
+          </w:tcPr>
+          <w:p>
+            <w:pPr>
+              <w:tabs>
+                <w:tab w:val="left" w:pos="1418"/>
+              </w:tabs>
+              <w:jc w:val="both"/>
+            </w:pPr>
+          </w:p>
+        </w:tc>
+      </w:tr>
+      <w:tr>
+        <w:trPr>
+          <w:trHeight w:val="608"/>
+        </w:trPr>
+        <w:tc>
+          <w:tcPr>
+            <w:tcW w:w="2267" w:type="dxa"/>
+          </w:tcPr>
+          <w:p>
+            <w:pPr>
+              <w:tabs>
+                <w:tab w:val="left" w:pos="1418"/>
+              </w:tabs>
+              <w:jc w:val="both"/>
+            </w:pPr>
+            <w:r>
+              <w:t>Energieverbrauch</w:t>
+            </w:r>
+          </w:p>
+        </w:tc>
+        <w:tc>
+          <w:tcPr>
+            <w:tcW w:w="2224" w:type="dxa"/>
+          </w:tcPr>
+          <w:p>
+            <w:pPr>
+              <w:tabs>
+                <w:tab w:val="left" w:pos="1418"/>
+              </w:tabs>
+              <w:jc w:val="both"/>
+            </w:pPr>
+          </w:p>
+        </w:tc>
+        <w:tc>
+          <w:tcPr>
+            <w:tcW w:w="2458" w:type="dxa"/>
+          </w:tcPr>
+          <w:p>
+            <w:pPr>
+              <w:tabs>
+                <w:tab w:val="left" w:pos="1418"/>
+              </w:tabs>
+              <w:jc w:val="both"/>
+            </w:pPr>
+          </w:p>
+        </w:tc>
+        <w:tc>
+          <w:tcPr>
+            <w:tcW w:w="2113" w:type="dxa"/>
+          </w:tcPr>
+          <w:p>
+            <w:pPr>
+              <w:tabs>
+                <w:tab w:val="left" w:pos="1418"/>
+              </w:tabs>
+              <w:jc w:val="both"/>
+            </w:pPr>
+          </w:p>
+        </w:tc>
+      </w:tr>
+      <w:tr>
+        <w:tc>
+          <w:tcPr>
+            <w:tcW w:w="2267" w:type="dxa"/>
+          </w:tcPr>
+          <w:p>
+            <w:pPr>
+              <w:tabs>
+                <w:tab w:val="left" w:pos="1418"/>
+              </w:tabs>
+              <w:jc w:val="both"/>
+            </w:pPr>
+            <w:r>
+              <w:t>CO2 Abdruck</w:t>
+            </w:r>
+          </w:p>
+        </w:tc>
+        <w:tc>
+          <w:tcPr>
+            <w:tcW w:w="2224" w:type="dxa"/>
+          </w:tcPr>
+          <w:p>
+            <w:pPr>
+              <w:tabs>
+                <w:tab w:val="left" w:pos="1418"/>
+              </w:tabs>
+              <w:jc w:val="both"/>
+            </w:pPr>
+          </w:p>
+        </w:tc>
+        <w:tc>
+          <w:tcPr>
+            <w:tcW w:w="2458" w:type="dxa"/>
+          </w:tcPr>
+          <w:p>
+            <w:pPr>
+              <w:tabs>
+                <w:tab w:val="left" w:pos="1418"/>
+              </w:tabs>
+              <w:jc w:val="both"/>
+            </w:pPr>
+          </w:p>
+        </w:tc>
+        <w:tc>
+          <w:tcPr>
+            <w:tcW w:w="2113" w:type="dxa"/>
+          </w:tcPr>
+          <w:p>
+            <w:pPr>
+              <w:tabs>
+                <w:tab w:val="left" w:pos="1418"/>
+              </w:tabs>
+              <w:jc w:val="both"/>
+            </w:pPr>
+          </w:p>
+        </w:tc>
+      </w:tr>
+      <w:tr>
+        <w:tc>
+          <w:tcPr>
+            <w:tcW w:w="2267" w:type="dxa"/>
+          </w:tcPr>
+          <w:p>
+            <w:pPr>
+              <w:tabs>
+                <w:tab w:val="left" w:pos="1418"/>
+              </w:tabs>
+              <w:jc w:val="both"/>
+            </w:pPr>
+          </w:p>
+        </w:tc>
+        <w:tc>
+          <w:tcPr>
+            <w:tcW w:w="2224" w:type="dxa"/>
+          </w:tcPr>
+          <w:p>
+            <w:pPr>
+              <w:tabs>
+                <w:tab w:val="left" w:pos="1418"/>
+              </w:tabs>
+              <w:jc w:val="both"/>
+            </w:pPr>
+          </w:p>
+        </w:tc>
+        <w:tc>
+          <w:tcPr>
+            <w:tcW w:w="2458" w:type="dxa"/>
+          </w:tcPr>
+          <w:p>
+            <w:pPr>
+              <w:tabs>
+                <w:tab w:val="left" w:pos="1418"/>
+              </w:tabs>
+              <w:jc w:val="both"/>
+            </w:pPr>
+          </w:p>
+        </w:tc>
+        <w:tc>
+          <w:tcPr>
+            <w:tcW w:w="2113" w:type="dxa"/>
+          </w:tcPr>
+          <w:p>
+            <w:pPr>
+              <w:tabs>
+                <w:tab w:val="left" w:pos="1418"/>
+              </w:tabs>
+              <w:jc w:val="both"/>
+            </w:pPr>
+          </w:p>
+        </w:tc>
+      </w:tr>
+    </w:tbl>
+    <w:p>
+      <w:pPr>
+        <w:rPr>
+          <w:b/>
+          <w:bCs/>
+        </w:rPr>
+      </w:pPr>
+      <w:r>
+        <w:rPr>
+          <w:b/>
+          <w:bCs/>
+        </w:rPr>
+        <w:t xml:space="preserve">Was: </w:t>
+      </w:r>
+    </w:p>
+    <w:p>
+      <w:r>
+        <w:t xml:space="preserve">Die Realisierbarkeit des vollständigen Ersatzes herkömmlicher Autos durch Elektroautos untersuchen. </w:t>
+      </w:r>
+    </w:p>
+    <w:p>
+      <w:pPr>
+        <w:tabs>
+          <w:tab w:val="left" w:pos="1418"/>
+        </w:tabs>
+        <w:ind w:hanging="142"/>
+        <w:jc w:val="both"/>
+      </w:pPr>
+    </w:p>
+    <w:p>
+      <w:pPr>
+        <w:tabs>
+          <w:tab w:val="left" w:pos="1418"/>
+        </w:tabs>
+        <w:ind w:hanging="142"/>
+        <w:jc w:val="both"/>
+      </w:pPr>
+    </w:p>
+    <w:p>
+      <w:pPr>
+        <w:rPr>
+          <w:b/>
+          <w:bCs/>
+        </w:rPr>
+      </w:pPr>
+      <w:hyperlink r:id="rId4" w:tgtFrame="_blank" w:history="1">
+        <w:r>
+          <w:rPr>
+            <w:rStyle w:val="Hyperlink"/>
+            <w:b/>
+            <w:bCs/>
+          </w:rPr>
+          <w:t>https://www.zsw-bw.de/mediathek/datenservice.html?utm_source=chatgpt.com</w:t>
+        </w:r>
+      </w:hyperlink>
+    </w:p>
+    <w:p>
+      <w:pPr>
+        <w:rPr>
+          <w:b/>
+          <w:bCs/>
+        </w:rPr>
+      </w:pPr>
+    </w:p>
+    <w:p>
+      <w:pPr>
+        <w:rPr>
+          <w:b/>
+          <w:bCs/>
+        </w:rPr>
+      </w:pPr>
+      <w:r>
+        <w:rPr>
+          <w:b/>
+          <w:bCs/>
+        </w:rPr>
+        <w:t>Regelungen ab 2035</w:t>
+      </w:r>
+    </w:p>
+    <w:p>
+      <w:pPr>
+        <w:rPr>
+          <w:rFonts w:ascii="Calibri" w:hAnsi="Calibri" w:cs="Calibri"/>
+          <w:b/>
+          <w:bCs/>
+        </w:rPr>
+      </w:pPr>
+      <w:r>
+        <w:rPr>
+          <w:b/>
+          <w:bCs/>
+        </w:rPr>
+        <w:t xml:space="preserve"> • Verbot von CO₂-emittierenden Neuwagen: Ab 2035 dürfen in der EU keine neuen Pkw und leichten Nutzfahrzeuge mehr zugelassen werden, die CO₂ ausstoßen. Dies betrifft Fahrzeuge mit Benzin-, Diesel- oder Hybridantrieb. </w:t>
+      </w:r>
+    </w:p>
+    <w:p>
+      <w:pPr>
+        <w:rPr>
+          <w:b/>
+          <w:bCs/>
+        </w:rPr>
+      </w:pPr>
+      <w:r>
+        <w:rPr>
+          <w:b/>
+          <w:bCs/>
+        </w:rPr>
+        <w:t xml:space="preserve"> • Ausnahme für E-Fuels: Fahrzeuge, die ausschließlich mit synthetischen Kraftstoffen (E-Fuels) betrieben werden, können weiterhin neu zugelassen werden. Diese Fahrzeuge müssen jedoch technisch so gestaltet sein, dass sie ausschließlich E-Fuels nutzen können.</w:t>
+      </w:r>
+    </w:p>
+    <w:p>
+      <w:pPr>
+        <w:rPr>
+          <w:b/>
+          <w:bCs/>
+        </w:rPr>
+      </w:pPr>
+    </w:p>
+    <w:p>
+      <w:pPr>
+        <w:rPr>
+          <w:b/>
+          <w:bCs/>
+        </w:rPr>
+      </w:pPr>
+      <w:hyperlink r:id="rId5" w:tgtFrame="_blank" w:history="1">
+        <w:r>
+          <w:rPr>
+            <w:rStyle w:val="Hyperlink"/>
+            <w:b/>
+            <w:bCs/>
+          </w:rPr>
+          <w:t>https://www.bmv.de/SharedDocs/DE/Artikel/G/forschungsprojekt-verbindungen.html</w:t>
+        </w:r>
+      </w:hyperlink>
+    </w:p>
+    <w:p>
+      <w:pPr>
+        <w:rPr>
+          <w:b/>
+          <w:bCs/>
+        </w:rPr>
+      </w:pPr>
+    </w:p>
+    <w:p>
+      <w:pPr>
+        <w:rPr>
+          <w:b/>
+          <w:bCs/>
+        </w:rPr>
+      </w:pPr>
+      <w:hyperlink r:id="rId6" w:tgtFrame="_blank" w:history="1">
+        <w:r>
+          <w:rPr>
+            <w:rStyle w:val="Hyperlink"/>
+            <w:b/>
+            <w:bCs/>
+          </w:rPr>
+          <w:t>https://www.isi.fraunhofer.de/de/themen/elektromobilitaet.html</w:t>
+        </w:r>
+      </w:hyperlink>
+    </w:p>
+    <w:p>
+      <w:pPr>
+        <w:rPr>
+          <w:b/>
+          <w:bCs/>
+        </w:rPr>
+      </w:pPr>
+    </w:p>
+    <w:p>
+      <w:pPr>
+        <w:rPr>
+          <w:b/>
+          <w:bCs/>
+        </w:rPr>
+      </w:pPr>
+      <w:hyperlink r:id="rId7" w:tgtFrame="_blank" w:history="1">
+        <w:r>
+          <w:rPr>
+            <w:rStyle w:val="Hyperlink"/>
+            <w:b/>
+            <w:bCs/>
+          </w:rPr>
+          <w:t>https://langfristszenarien.de/enertile-explorer-de/index.php</w:t>
+        </w:r>
+      </w:hyperlink>
+    </w:p>
+    <w:p>
+      <w:pPr>
+        <w:rPr>
+          <w:b/>
+          <w:bCs/>
+        </w:rPr>
+      </w:pPr>
+    </w:p>
+    <w:p>
+      <w:pPr>
+        <w:rPr>
+          <w:b/>
+          <w:bCs/>
+        </w:rPr>
+      </w:pPr>
+    </w:p>
+    <w:p>
+      <w:pPr>
+        <w:rPr>
+          <w:b/>
+          <w:bCs/>
+        </w:rPr>
+      </w:pPr>
+      <w:r>
+        <w:rPr>
+          <w:b/>
+          <w:bCs/>
+        </w:rPr>
+        <w:br/>
+      </w:r>
+    </w:p>
+    <w:p>
+      <w:pPr>
+        <w:rPr>
+          <w:b/>
+          <w:bCs/>
+        </w:rPr>
+      </w:pPr>
+    </w:p>
+    <w:p>
+      <w:pPr>
+        <w:rPr>
+          <w:b/>
+          <w:bCs/>
+        </w:rPr>
+      </w:pPr>
     </w:p>
     <w:sectPr>
       <w:pgSz w:w="11906" w:h="16838"/>
@@ -1000,6 +1759,48 @@
       <w:spacing w:val="5"/>
     </w:rPr>
   </w:style>
+  <w:style w:type="table" w:styleId="Tabellenraster">
+    <w:name w:val="Table Grid"/>
+    <w:basedOn w:val="NormaleTabelle"/>
+    <w:uiPriority w:val="39"/>
+    <w:rsid w:val="00982F21"/>
+    <w:pPr>
+      <w:spacing w:after="0" w:line="240" w:lineRule="auto"/>
+    </w:pPr>
+    <w:tblPr>
+      <w:tblBorders>
+        <w:top w:val="single" w:sz="4" w:space="0" w:color="auto"/>
+        <w:left w:val="single" w:sz="4" w:space="0" w:color="auto"/>
+        <w:bottom w:val="single" w:sz="4" w:space="0" w:color="auto"/>
+        <w:right w:val="single" w:sz="4" w:space="0" w:color="auto"/>
+        <w:insideH w:val="single" w:sz="4" w:space="0" w:color="auto"/>
+        <w:insideV w:val="single" w:sz="4" w:space="0" w:color="auto"/>
+      </w:tblBorders>
+    </w:tblPr>
+  </w:style>
+  <w:style w:type="character" w:styleId="Hyperlink">
+    <w:name w:val="Hyperlink"/>
+    <w:basedOn w:val="Absatz-Standardschriftart"/>
+    <w:uiPriority w:val="99"/>
+    <w:unhideWhenUsed/>
+    <w:rsid w:val="00B513F0"/>
+    <w:rPr>
+      <w:color w:val="0563C1" w:themeColor="hyperlink"/>
+      <w:u w:val="single"/>
+    </w:rPr>
+  </w:style>
+  <w:style w:type="character" w:styleId="NichtaufgelsteErwhnung">
+    <w:name w:val="Unresolved Mention"/>
+    <w:basedOn w:val="Absatz-Standardschriftart"/>
+    <w:uiPriority w:val="99"/>
+    <w:semiHidden/>
+    <w:unhideWhenUsed/>
+    <w:rsid w:val="00B513F0"/>
+    <w:rPr>
+      <w:color w:val="605E5C"/>
+      <w:shd w:val="clear" w:color="auto" w:fill="E1DFDD"/>
+    </w:rPr>
+  </w:style>
 </w:styles>
 </file>
 

</xml_diff>